<commit_message>
fix bugs in BS layer
</commit_message>
<xml_diff>
--- a/Database/DataBaseDescription.docx
+++ b/Database/DataBaseDescription.docx
@@ -305,7 +305,19 @@
         <w:rPr>
           <w:u w:val="single"/>
         </w:rPr>
-        <w:t>MaPhim</w:t>
+        <w:t>Ma</w:t>
+      </w:r>
+      <w:r>
+        <w:rPr>
+          <w:u w:val="single"/>
+        </w:rPr>
+        <w:t>Bo</w:t>
+      </w:r>
+      <w:r>
+        <w:rPr>
+          <w:u w:val="single"/>
+        </w:rPr>
+        <w:t>Phim</w:t>
       </w:r>
       <w:r>
         <w:t xml:space="preserve">, </w:t>

</xml_diff>